<commit_message>
added client and server email and password verification
</commit_message>
<xml_diff>
--- a/res/Res.docx
+++ b/res/Res.docx
@@ -75,7 +75,7 @@
             </w:pPr>
             <w:r>
               <w:pict w14:anchorId="06B803A1">
-                <v:shape id="image1.png" o:spid="_x0000_i1028" type="#_x0000_t75" alt="email4.png" style="width:9.25pt;height:9.75pt;visibility:visible;mso-wrap-style:square">
+                <v:shape id="image1.png" o:spid="_x0000_i1028" type="#_x0000_t75" alt="email4.png" style="width:9.75pt;height:9.75pt;visibility:visible;mso-wrap-style:square">
                   <v:imagedata r:id="rId7" o:title="email4"/>
                 </v:shape>
               </w:pict>
@@ -100,7 +100,7 @@
             </w:pPr>
             <w:r>
               <w:pict w14:anchorId="049A91C6">
-                <v:shape id="image3.png" o:spid="_x0000_i1029" type="#_x0000_t75" alt="phone8.png" style="width:10.7pt;height:10.7pt;visibility:visible;mso-wrap-style:square">
+                <v:shape id="image3.png" o:spid="_x0000_i1029" type="#_x0000_t75" alt="phone8.png" style="width:10.5pt;height:10.5pt;visibility:visible;mso-wrap-style:square">
                   <v:imagedata r:id="rId8" o:title="phone8"/>
                 </v:shape>
               </w:pict>
@@ -120,7 +120,7 @@
             </w:pPr>
             <w:r>
               <w:pict w14:anchorId="4B85B1A3">
-                <v:shape id="image2.png" o:spid="_x0000_i1030" type="#_x0000_t75" alt="web17_1.png" style="width:10.2pt;height:10.2pt;visibility:visible;mso-wrap-style:square">
+                <v:shape id="image2.png" o:spid="_x0000_i1030" type="#_x0000_t75" alt="web17_1.png" style="width:10.5pt;height:10.5pt;visibility:visible;mso-wrap-style:square">
                   <v:imagedata r:id="rId9" o:title="web17_1"/>
                 </v:shape>
               </w:pict>
@@ -145,58 +145,6 @@
           <w:szCs w:val="16"/>
         </w:rPr>
       </w:pPr>
-      <w:r>
-        <w:rPr>
-          <w:rFonts w:ascii="Raleway" w:eastAsia="Raleway" w:hAnsi="Raleway" w:cs="Raleway"/>
-          <w:color w:val="000000" w:themeColor="text1"/>
-          <w:sz w:val="18"/>
-          <w:szCs w:val="18"/>
-        </w:rPr>
-        <w:t> </w:t>
-      </w:r>
-      <w:r>
-        <w:rPr>
-          <w:rFonts w:ascii="Raleway" w:eastAsia="Raleway" w:hAnsi="Raleway" w:cs="Raleway"/>
-          <w:color w:val="000000" w:themeColor="text1"/>
-          <w:sz w:val="18"/>
-          <w:szCs w:val="18"/>
-        </w:rPr>
-        <w:t xml:space="preserve">                                                                                                                                           </w:t>
-      </w:r>
-      <w:r>
-        <w:rPr>
-          <w:rFonts w:ascii="Raleway" w:eastAsia="Raleway" w:hAnsi="Raleway" w:cs="Raleway"/>
-          <w:color w:val="000000" w:themeColor="text1"/>
-          <w:sz w:val="18"/>
-          <w:szCs w:val="18"/>
-        </w:rPr>
-        <w:t xml:space="preserve">        </w:t>
-      </w:r>
-      <w:r>
-        <w:rPr>
-          <w:rFonts w:ascii="Raleway" w:eastAsia="Raleway" w:hAnsi="Raleway" w:cs="Raleway"/>
-          <w:color w:val="000000" w:themeColor="text1"/>
-          <w:sz w:val="18"/>
-          <w:szCs w:val="18"/>
-        </w:rPr>
-        <w:t xml:space="preserve"> </w:t>
-      </w:r>
-      <w:r>
-        <w:rPr>
-          <w:rFonts w:ascii="Raleway" w:eastAsia="Raleway" w:hAnsi="Raleway" w:cs="Raleway"/>
-          <w:color w:val="000000" w:themeColor="text1"/>
-          <w:sz w:val="18"/>
-          <w:szCs w:val="18"/>
-        </w:rPr>
-        <w:t xml:space="preserve"> </w:t>
-      </w:r>
-      <w:r>
-        <w:rPr>
-          <w:sz w:val="16"/>
-          <w:szCs w:val="16"/>
-        </w:rPr>
-        <w:t>https://github.com/brandenHusted?tab=repositories</w:t>
-      </w:r>
     </w:p>
     <w:p>
       <w:pPr>
@@ -1320,67 +1268,6 @@
           <w:color w:val="000000"/>
         </w:rPr>
       </w:pPr>
-      <w:r>
-        <w:rPr>
-          <w:b/>
-          <w:color w:val="373737"/>
-        </w:rPr>
-        <w:t xml:space="preserve">Cross Country and Track | 2016 </w:t>
-      </w:r>
-      <w:r>
-        <w:rPr>
-          <w:b/>
-          <w:color w:val="373737"/>
-        </w:rPr>
-        <w:t>–</w:t>
-      </w:r>
-      <w:r>
-        <w:rPr>
-          <w:b/>
-          <w:color w:val="373737"/>
-        </w:rPr>
-        <w:t xml:space="preserve"> </w:t>
-      </w:r>
-      <w:r>
-        <w:rPr>
-          <w:b/>
-          <w:color w:val="373737"/>
-        </w:rPr>
-        <w:t>2</w:t>
-      </w:r>
-      <w:r>
-        <w:rPr>
-          <w:b/>
-          <w:color w:val="373737"/>
-        </w:rPr>
-        <w:t>020</w:t>
-      </w:r>
-    </w:p>
-    <w:p>
-      <w:pPr>
-        <w:numPr>
-          <w:ilvl w:val="0"/>
-          <w:numId w:val="1"/>
-        </w:numPr>
-        <w:pBdr>
-          <w:top w:val="nil"/>
-          <w:left w:val="nil"/>
-          <w:bottom w:val="nil"/>
-          <w:right w:val="nil"/>
-          <w:between w:val="nil"/>
-        </w:pBdr>
-        <w:spacing w:after="0" w:line="240" w:lineRule="auto"/>
-        <w:rPr>
-          <w:color w:val="000000"/>
-        </w:rPr>
-      </w:pPr>
-      <w:r>
-        <w:rPr>
-          <w:b/>
-          <w:color w:val="373737"/>
-        </w:rPr>
-        <w:t xml:space="preserve"> </w:t>
-      </w:r>
       <w:r>
         <w:rPr>
           <w:b/>
@@ -1464,7 +1351,7 @@
           <w:b/>
           <w:color w:val="373737"/>
         </w:rPr>
-        <w:t xml:space="preserve">                               </w:t>
+        <w:t xml:space="preserve">                              </w:t>
       </w:r>
     </w:p>
     <w:p>
@@ -1507,6 +1394,41 @@
           <w:color w:val="373737"/>
         </w:rPr>
         <w:t>| Jan 2024 – Mar 2024</w:t>
+      </w:r>
+    </w:p>
+    <w:p>
+      <w:pPr>
+        <w:pStyle w:val="ListParagraph"/>
+        <w:numPr>
+          <w:ilvl w:val="0"/>
+          <w:numId w:val="4"/>
+        </w:numPr>
+        <w:pBdr>
+          <w:top w:val="nil"/>
+          <w:left w:val="nil"/>
+          <w:bottom w:val="nil"/>
+          <w:right w:val="nil"/>
+          <w:between w:val="nil"/>
+        </w:pBdr>
+        <w:spacing w:after="0" w:line="240" w:lineRule="auto"/>
+        <w:rPr>
+          <w:b/>
+          <w:color w:val="373737"/>
+        </w:rPr>
+      </w:pPr>
+      <w:r>
+        <w:rPr>
+          <w:b/>
+          <w:color w:val="3D3D3D"/>
+        </w:rPr>
+        <w:t>Website on GitHub: h</w:t>
+      </w:r>
+      <w:r>
+        <w:rPr>
+          <w:b/>
+          <w:color w:val="3D3D3D"/>
+        </w:rPr>
+        <w:t>ttps://github.com/brandenHusted/PersonalWebsite</w:t>
       </w:r>
     </w:p>
     <w:sectPr>
@@ -1658,21 +1580,21 @@
         <v:path o:extrusionok="f" gradientshapeok="t" o:connecttype="rect"/>
         <o:lock v:ext="edit" aspectratio="t"/>
       </v:shapetype>
-      <v:shape id="_x0000_i1152" type="#_x0000_t75" alt="web17_1.png" style="width:735.1pt;height:735.1pt;visibility:visible;mso-wrap-style:square" o:bullet="t">
+      <v:shape id="_x0000_i1083" type="#_x0000_t75" alt="web17_1.png" style="width:735pt;height:735pt;visibility:visible;mso-wrap-style:square" o:bullet="t">
         <v:imagedata r:id="rId1" o:title="web17_1"/>
       </v:shape>
     </w:pict>
   </w:numPicBullet>
   <w:numPicBullet w:numPicBulletId="1">
     <w:pict>
-      <v:shape id="_x0000_i1153" type="#_x0000_t75" alt="email4.png" style="width:630pt;height:502.55pt;visibility:visible;mso-wrap-style:square" o:bullet="t">
+      <v:shape id="_x0000_i1084" type="#_x0000_t75" alt="email4.png" style="width:630pt;height:502.5pt;visibility:visible;mso-wrap-style:square" o:bullet="t">
         <v:imagedata r:id="rId2" o:title="email4"/>
       </v:shape>
     </w:pict>
   </w:numPicBullet>
   <w:numPicBullet w:numPicBulletId="2">
     <w:pict>
-      <v:shape id="_x0000_i1154" type="#_x0000_t75" alt="phone8.png" style="width:192.15pt;height:192.15pt;visibility:visible;mso-wrap-style:square" o:bullet="t">
+      <v:shape id="_x0000_i1085" type="#_x0000_t75" alt="phone8.png" style="width:192pt;height:192pt;visibility:visible;mso-wrap-style:square" o:bullet="t">
         <v:imagedata r:id="rId3" o:title="phone8"/>
       </v:shape>
     </w:pict>

</xml_diff>